<commit_message>
docs: Update report documents and dependencies
- Update Green Corridor Report chapters 1-2, 4-6
- Update visualization_generator.py
- Update shuttle_round_trip_calculator.py
- Update package dependencies (package-lock.json)

🤖 Generated with Claude Code

Co-Authored-By: Claude <noreply@anthropic.com>
</commit_message>
<xml_diff>
--- a/docs/reports_docx/Green_Corridor_Report_Ch1_2.docx
+++ b/docs/reports_docx/Green_Corridor_Report_Ch1_2.docx
@@ -1,6 +1,6 @@
 
 <file path=word/document.xml><?xml version="1.0" encoding="utf-8"?>
-<w:document xmlns:wpc="http://schemas.microsoft.com/office/word/2010/wordprocessingCanvas" xmlns:mc="http://schemas.openxmlformats.org/markup-compatibility/2006" xmlns:o="urn:schemas-microsoft-com:office:office" xmlns:r="http://schemas.openxmlformats.org/officeDocument/2006/relationships" xmlns:m="http://schemas.openxmlformats.org/officeDocument/2006/math" xmlns:v="urn:schemas-microsoft-com:vml" xmlns:wp14="http://schemas.microsoft.com/office/word/2010/wordprocessingDrawing" xmlns:wp="http://schemas.openxmlformats.org/drawingml/2006/wordprocessingDrawing" xmlns:w10="urn:schemas-microsoft-com:office:word" xmlns:w="http://schemas.openxmlformats.org/wordprocessingml/2006/main" xmlns:w14="http://schemas.microsoft.com/office/word/2010/wordml" xmlns:w15="http://schemas.microsoft.com/office/word/2012/wordml" xmlns:wpg="http://schemas.microsoft.com/office/word/2010/wordprocessingGroup" xmlns:wpi="http://schemas.microsoft.com/office/word/2010/wordprocessingInk" xmlns:wne="http://schemas.microsoft.com/office/word/2006/wordml" xmlns:wps="http://schemas.microsoft.com/office/word/2010/wordprocessingShape" xmlns:cx="http://schemas.microsoft.com/office/drawing/2014/chartex" xmlns:cx1="http://schemas.microsoft.com/office/drawing/2015/9/8/chartex" xmlns:cx2="http://schemas.microsoft.com/office/drawing/2015/10/21/chartex" xmlns:cx3="http://schemas.microsoft.com/office/drawing/2016/5/9/chartex" xmlns:cx4="http://schemas.microsoft.com/office/drawing/2016/5/10/chartex" xmlns:cx5="http://schemas.microsoft.com/office/drawing/2016/5/11/chartex" xmlns:cx6="http://schemas.microsoft.com/office/drawing/2016/5/12/chartex" xmlns:cx7="http://schemas.microsoft.com/office/drawing/2016/5/13/chartex" xmlns:cx8="http://schemas.microsoft.com/office/drawing/2016/5/14/chartex" xmlns:aink="http://schemas.microsoft.com/office/drawing/2016/ink" xmlns:am3d="http://schemas.microsoft.com/office/drawing/2017/model3d" xmlns:w16cex="http://schemas.microsoft.com/office/word/2018/wordml/cex" xmlns:w16cid="http://schemas.microsoft.com/office/word/2016/wordml/cid" xmlns:w16="http://schemas.microsoft.com/office/word/2018/wordml" xmlns:w16sdtdh="http://schemas.microsoft.com/office/word/2020/wordml/sdtdatahash" xmlns:w16se="http://schemas.microsoft.com/office/word/2015/wordml/symex" mc:Ignorable="w14 w15 wp14">
+<w:document xmlns:wpc="http://schemas.microsoft.com/office/word/2010/wordprocessingCanvas" xmlns:mc="http://schemas.openxmlformats.org/markup-compatibility/2006" xmlns:o="urn:schemas-microsoft-com:office:office" xmlns:r="http://schemas.openxmlformats.org/officeDocument/2006/relationships" xmlns:m="http://schemas.openxmlformats.org/officeDocument/2006/math" xmlns:v="urn:schemas-microsoft-com:vml" xmlns:wp14="http://schemas.microsoft.com/office/word/2010/wordprocessingDrawing" xmlns:wp="http://schemas.openxmlformats.org/drawingml/2006/wordprocessingDrawing" xmlns:w10="urn:schemas-microsoft-com:office:word" xmlns:w="http://schemas.openxmlformats.org/wordprocessingml/2006/main" xmlns:w14="http://schemas.microsoft.com/office/word/2010/wordml" xmlns:w15="http://schemas.microsoft.com/office/word/2012/wordml" xmlns:wpg="http://schemas.microsoft.com/office/word/2010/wordprocessingGroup" xmlns:wpi="http://schemas.microsoft.com/office/word/2010/wordprocessingInk" xmlns:wne="http://schemas.microsoft.com/office/word/2006/wordml" xmlns:wps="http://schemas.microsoft.com/office/word/2010/wordprocessingShape" xmlns:cx="http://schemas.microsoft.com/office/drawing/2014/chartex" xmlns:cx1="http://schemas.microsoft.com/office/drawing/2015/9/8/chartex" xmlns:cx2="http://schemas.microsoft.com/office/drawing/2015/10/21/chartex" xmlns:cx3="http://schemas.microsoft.com/office/drawing/2016/5/9/chartex" xmlns:cx4="http://schemas.microsoft.com/office/drawing/2016/5/10/chartex" xmlns:cx5="http://schemas.microsoft.com/office/drawing/2016/5/11/chartex" xmlns:cx6="http://schemas.microsoft.com/office/drawing/2016/5/12/chartex" xmlns:cx7="http://schemas.microsoft.com/office/drawing/2016/5/13/chartex" xmlns:cx8="http://schemas.microsoft.com/office/drawing/2016/5/14/chartex" xmlns:aink="http://schemas.microsoft.com/office/drawing/2016/ink" xmlns:am3d="http://schemas.microsoft.com/office/drawing/2017/model3d" xmlns:w16cex="http://schemas.microsoft.com/office/word/2018/wordml/cex" xmlns:w16cid="http://schemas.microsoft.com/office/word/2016/wordml/cid" xmlns:w16="http://schemas.microsoft.com/office/word/2018/wordml" xmlns:w16sdtdh="http://schemas.microsoft.com/office/word/2020/wordml/sdtdatahash" xmlns:w16se="http://schemas.microsoft.com/office/word/2015/wordml/symex" xmlns:w16du="http://schemas.microsoft.com/office/word/2023/wordml/word16du" mc:Ignorable="w14 w15 wp14">
   <w:body>
     <w:p>
       <w:pPr>
@@ -56,8 +56,26 @@
           <w:sz w:val="20"/>
           <w:szCs w:val="20"/>
         </w:rPr>
-        <w:t xml:space="preserve">버전 2.3</w:t>
-      </w:r>
+        <w:t xml:space="preserve">버전 </w:t>
+      </w:r>
+      <w:del w:id="0" w:author="Claude" w:date="2025-11-23T06:49:33Z" w16du:dateUtc="2025-11-23T06:49:33Z">
+        <w:r>
+          <w:rPr>
+            <w:sz w:val="20"/>
+            <w:szCs w:val="20"/>
+          </w:rPr>
+          <w:delText>2.3</w:delText>
+        </w:r>
+      </w:del>
+      <w:ins w:id="1" w:author="Claude" w:date="2025-11-23T06:49:33Z" w16du:dateUtc="2025-11-23T06:49:33Z">
+        <w:r>
+          <w:rPr>
+            <w:sz w:val="20"/>
+            <w:szCs w:val="20"/>
+          </w:rPr>
+          <w:t>2.4</w:t>
+        </w:r>
+      </w:ins>
     </w:p>
     <w:p>
       <w:pPr>
@@ -141,9 +159,16 @@
       <w:pPr>
         <w:spacing w:after="240"/>
       </w:pPr>
-      <w:r>
-        <w:t xml:space="preserve">혼합정수선형계획(Mixed Integer Linear Programming, MILP) 모델을 PuLP 라이브러리 기반으로 구현하였다. 의사결정 변수는 연도별 셔틀 선박 추가 수(정수), 누적 선박 수(정수), 연간 벙커링 횟수(연속), 저장 탱크 추가 수(정수)이며, 목적함수는 할인율 7%를 적용한 20년 순현재가 최소화이다. 주요 제약조건으로 연간 수요 충족, 작업시간 한계(8,000시간/년), 저장 용량 확보(Case 1) 등을 포함한다.</w:t>
-      </w:r>
+      <w:del w:id="2" w:author="Claude" w:date="2025-11-23T06:49:33Z" w16du:dateUtc="2025-11-23T06:49:33Z">
+        <w:r>
+          <w:delText>할인율 7%를 적용한</w:delText>
+        </w:r>
+      </w:del>
+      <w:ins w:id="3" w:author="Claude" w:date="2025-11-23T06:49:33Z" w16du:dateUtc="2025-11-23T06:49:33Z">
+        <w:r>
+          <w:t>할인율 0% (No Discounting)를 적용한</w:t>
+        </w:r>
+      </w:ins>
     </w:p>
     <w:p>
       <w:pPr>
@@ -813,6 +838,14 @@
 </w:numbering>
 </file>
 
+<file path=word/people.xml><?xml version="1.0" encoding="utf-8"?>
+<w15:people xmlns:w15="http://schemas.microsoft.com/office/word/2012/wordml">
+  <w15:person w15:author="Claude">
+    <w15:presenceInfo w15:providerId="None" w15:userId="Claude"/>
+  </w15:person>
+</w15:people>
+</file>
+
 <file path=word/styles.xml><?xml version="1.0" encoding="utf-8"?>
 <w:styles xmlns:mc="http://schemas.openxmlformats.org/markup-compatibility/2006" xmlns:r="http://schemas.openxmlformats.org/officeDocument/2006/relationships" xmlns:w="http://schemas.openxmlformats.org/wordprocessingml/2006/main" xmlns:w14="http://schemas.microsoft.com/office/word/2010/wordml" xmlns:w15="http://schemas.microsoft.com/office/word/2012/wordml" mc:Ignorable="w14 w15">
   <w:docDefaults>

</xml_diff>